<commit_message>
Day 4 ready for hardware/ Day 5 Code still in process
</commit_message>
<xml_diff>
--- a/Lessons/Cogsworth_City/Day_2/Notes/Notes_Day_2.docx
+++ b/Lessons/Cogsworth_City/Day_2/Notes/Notes_Day_2.docx
@@ -1,13 +1,11 @@
 
 <file path=word/document.xml><?xml version="1.0" encoding="utf-8"?>
-<w:document xmlns:o="urn:schemas-microsoft-com:office:office" xmlns:r="http://schemas.openxmlformats.org/officeDocument/2006/relationships" xmlns:v="urn:schemas-microsoft-com:vml" xmlns:w="http://schemas.openxmlformats.org/wordprocessingml/2006/main" xmlns:w10="urn:schemas-microsoft-com:office:word" xmlns:wp="http://schemas.openxmlformats.org/drawingml/2006/wordprocessingDrawing" xmlns:wps="http://schemas.microsoft.com/office/word/2010/wordprocessingShape" xmlns:wpg="http://schemas.microsoft.com/office/word/2010/wordprocessingGroup" xmlns:mc="http://schemas.openxmlformats.org/markup-compatibility/2006" xmlns:wp14="http://schemas.microsoft.com/office/word/2010/wordprocessingDrawing" xmlns:w14="http://schemas.microsoft.com/office/word/2010/wordml" xmlns:w15="http://schemas.microsoft.com/office/word/2012/wordml" mc:Ignorable="w14 wp14 w15">
+<w:document xmlns:wpc="http://schemas.microsoft.com/office/word/2010/wordprocessingCanvas" xmlns:cx="http://schemas.microsoft.com/office/drawing/2014/chartex" xmlns:cx1="http://schemas.microsoft.com/office/drawing/2015/9/8/chartex" xmlns:cx2="http://schemas.microsoft.com/office/drawing/2015/10/21/chartex" xmlns:cx3="http://schemas.microsoft.com/office/drawing/2016/5/9/chartex" xmlns:cx4="http://schemas.microsoft.com/office/drawing/2016/5/10/chartex" xmlns:cx5="http://schemas.microsoft.com/office/drawing/2016/5/11/chartex" xmlns:cx6="http://schemas.microsoft.com/office/drawing/2016/5/12/chartex" xmlns:cx7="http://schemas.microsoft.com/office/drawing/2016/5/13/chartex" xmlns:cx8="http://schemas.microsoft.com/office/drawing/2016/5/14/chartex" xmlns:mc="http://schemas.openxmlformats.org/markup-compatibility/2006" xmlns:aink="http://schemas.microsoft.com/office/drawing/2016/ink" xmlns:am3d="http://schemas.microsoft.com/office/drawing/2017/model3d" xmlns:o="urn:schemas-microsoft-com:office:office" xmlns:oel="http://schemas.microsoft.com/office/2019/extlst" xmlns:r="http://schemas.openxmlformats.org/officeDocument/2006/relationships" xmlns:m="http://schemas.openxmlformats.org/officeDocument/2006/math" xmlns:v="urn:schemas-microsoft-com:vml" xmlns:wp14="http://schemas.microsoft.com/office/word/2010/wordprocessingDrawing" xmlns:wp="http://schemas.openxmlformats.org/drawingml/2006/wordprocessingDrawing" xmlns:w10="urn:schemas-microsoft-com:office:word" xmlns:w="http://schemas.openxmlformats.org/wordprocessingml/2006/main" xmlns:w14="http://schemas.microsoft.com/office/word/2010/wordml" xmlns:w15="http://schemas.microsoft.com/office/word/2012/wordml" xmlns:w16cex="http://schemas.microsoft.com/office/word/2018/wordml/cex" xmlns:w16cid="http://schemas.microsoft.com/office/word/2016/wordml/cid" xmlns:w16="http://schemas.microsoft.com/office/word/2018/wordml" xmlns:w16du="http://schemas.microsoft.com/office/word/2023/wordml/word16du" xmlns:w16sdtdh="http://schemas.microsoft.com/office/word/2020/wordml/sdtdatahash" xmlns:w16se="http://schemas.microsoft.com/office/word/2015/wordml/symex" xmlns:wpg="http://schemas.microsoft.com/office/word/2010/wordprocessingGroup" xmlns:wpi="http://schemas.microsoft.com/office/word/2010/wordprocessingInk" xmlns:wne="http://schemas.microsoft.com/office/word/2006/wordml" xmlns:wps="http://schemas.microsoft.com/office/word/2010/wordprocessingShape" mc:Ignorable="w14 w15 w16se w16cid w16 w16cex w16sdtdh w16du wp14">
   <w:body>
     <w:p>
       <w:pPr>
-        <w:pStyle w:val="Normal"/>
         <w:jc w:val="center"/>
         <w:rPr>
-          <w:b/>
           <w:b/>
           <w:bCs/>
           <w:sz w:val="32"/>
@@ -21,41 +19,13 @@
           <w:sz w:val="32"/>
           <w:szCs w:val="32"/>
         </w:rPr>
-        <w:t xml:space="preserve">Day </w:t>
-      </w:r>
-      <w:r>
-        <w:rPr>
-          <w:b/>
-          <w:bCs/>
-          <w:sz w:val="32"/>
-          <w:szCs w:val="32"/>
-        </w:rPr>
-        <w:t>2</w:t>
-      </w:r>
-      <w:r>
-        <w:rPr>
-          <w:b/>
-          <w:bCs/>
-          <w:sz w:val="32"/>
-          <w:szCs w:val="32"/>
-        </w:rPr>
-        <w:t xml:space="preserve"> Notes</w:t>
+        <w:t>Day 2 Notes</w:t>
       </w:r>
     </w:p>
+    <w:p/>
     <w:p>
       <w:pPr>
-        <w:pStyle w:val="Normal"/>
-        <w:rPr/>
-      </w:pPr>
-      <w:r>
-        <w:rPr/>
-      </w:r>
-    </w:p>
-    <w:p>
-      <w:pPr>
-        <w:pStyle w:val="Normal"/>
         <w:rPr>
-          <w:b/>
           <w:b/>
           <w:bCs/>
           <w:sz w:val="28"/>
@@ -74,33 +44,15 @@
         <w:t>Astrid and Gear</w:t>
       </w:r>
     </w:p>
+    <w:p/>
+    <w:p/>
     <w:p>
-      <w:pPr>
-        <w:pStyle w:val="Normal"/>
-        <w:rPr/>
-      </w:pPr>
       <w:r>
-        <w:rPr/>
-      </w:r>
-    </w:p>
-    <w:p>
-      <w:pPr>
-        <w:pStyle w:val="Normal"/>
-        <w:rPr/>
-      </w:pPr>
-      <w:r>
-        <w:rPr/>
-      </w:r>
-    </w:p>
-    <w:p>
-      <w:pPr>
-        <w:pStyle w:val="Normal"/>
-        <w:rPr/>
-      </w:pPr>
-      <w:r>
-        <w:rPr/>
+        <w:rPr>
+          <w:noProof/>
+        </w:rPr>
         <w:drawing>
-          <wp:anchor behindDoc="0" distT="0" distB="0" distL="0" distR="0" simplePos="0" locked="0" layoutInCell="0" allowOverlap="1" relativeHeight="2">
+          <wp:anchor distT="0" distB="0" distL="0" distR="0" simplePos="0" relativeHeight="2" behindDoc="0" locked="0" layoutInCell="0" allowOverlap="1" wp14:anchorId="0BDF49A4" wp14:editId="1018C22B">
             <wp:simplePos x="0" y="0"/>
             <wp:positionH relativeFrom="column">
               <wp:align>center</wp:align>
@@ -111,7 +63,7 @@
             <wp:extent cx="5134610" cy="2945130"/>
             <wp:effectExtent l="0" t="0" r="0" b="0"/>
             <wp:wrapSquare wrapText="largest"/>
-            <wp:docPr id="1" name="Image1" descr=""/>
+            <wp:docPr id="1" name="Image1"/>
             <wp:cNvGraphicFramePr>
               <a:graphicFrameLocks xmlns:a="http://schemas.openxmlformats.org/drawingml/2006/main" noChangeAspect="1"/>
             </wp:cNvGraphicFramePr>
@@ -119,13 +71,13 @@
               <a:graphicData uri="http://schemas.openxmlformats.org/drawingml/2006/picture">
                 <pic:pic xmlns:pic="http://schemas.openxmlformats.org/drawingml/2006/picture">
                   <pic:nvPicPr>
-                    <pic:cNvPr id="1" name="Image1" descr=""/>
+                    <pic:cNvPr id="1" name="Image1"/>
                     <pic:cNvPicPr>
                       <a:picLocks noChangeAspect="1" noChangeArrowheads="1"/>
                     </pic:cNvPicPr>
                   </pic:nvPicPr>
                   <pic:blipFill>
-                    <a:blip r:embed="rId2"/>
+                    <a:blip r:embed="rId5"/>
                     <a:stretch>
                       <a:fillRect/>
                     </a:stretch>
@@ -148,22 +100,15 @@
     </w:p>
     <w:p>
       <w:pPr>
-        <w:pStyle w:val="Normal"/>
-        <w:spacing w:lineRule="auto" w:line="240" w:before="0" w:after="0"/>
-        <w:rPr/>
-      </w:pPr>
-      <w:r>
-        <w:rPr/>
-      </w:r>
+        <w:spacing w:after="0" w:line="240" w:lineRule="auto"/>
+      </w:pPr>
       <w:r>
         <w:br w:type="page"/>
       </w:r>
     </w:p>
     <w:p>
       <w:pPr>
-        <w:pStyle w:val="Normal"/>
         <w:rPr>
-          <w:b/>
           <w:b/>
           <w:bCs/>
           <w:sz w:val="24"/>
@@ -171,28 +116,18 @@
         </w:rPr>
       </w:pPr>
       <w:r>
-        <w:rPr/>
+        <w:lastRenderedPageBreak/>
         <w:t>Example Circuit</w:t>
       </w:r>
     </w:p>
+    <w:p/>
     <w:p>
-      <w:pPr>
-        <w:pStyle w:val="Normal"/>
-        <w:rPr/>
-      </w:pPr>
       <w:r>
-        <w:rPr/>
-      </w:r>
-    </w:p>
-    <w:p>
-      <w:pPr>
-        <w:pStyle w:val="Normal"/>
-        <w:rPr/>
-      </w:pPr>
-      <w:r>
-        <w:rPr/>
+        <w:rPr>
+          <w:noProof/>
+        </w:rPr>
         <w:drawing>
-          <wp:anchor behindDoc="0" distT="0" distB="0" distL="0" distR="0" simplePos="0" locked="0" layoutInCell="0" allowOverlap="1" relativeHeight="3">
+          <wp:anchor distT="0" distB="0" distL="0" distR="0" simplePos="0" relativeHeight="3" behindDoc="0" locked="0" layoutInCell="0" allowOverlap="1" wp14:anchorId="20DD97D5" wp14:editId="7016804C">
             <wp:simplePos x="0" y="0"/>
             <wp:positionH relativeFrom="column">
               <wp:align>center</wp:align>
@@ -203,7 +138,7 @@
             <wp:extent cx="5943600" cy="4504055"/>
             <wp:effectExtent l="0" t="0" r="0" b="0"/>
             <wp:wrapSquare wrapText="largest"/>
-            <wp:docPr id="2" name="Image2" descr=""/>
+            <wp:docPr id="2" name="Image2"/>
             <wp:cNvGraphicFramePr>
               <a:graphicFrameLocks xmlns:a="http://schemas.openxmlformats.org/drawingml/2006/main" noChangeAspect="1"/>
             </wp:cNvGraphicFramePr>
@@ -211,13 +146,13 @@
               <a:graphicData uri="http://schemas.openxmlformats.org/drawingml/2006/picture">
                 <pic:pic xmlns:pic="http://schemas.openxmlformats.org/drawingml/2006/picture">
                   <pic:nvPicPr>
-                    <pic:cNvPr id="2" name="Image2" descr=""/>
+                    <pic:cNvPr id="2" name="Image2"/>
                     <pic:cNvPicPr>
                       <a:picLocks noChangeAspect="1" noChangeArrowheads="1"/>
                     </pic:cNvPicPr>
                   </pic:nvPicPr>
                   <pic:blipFill>
-                    <a:blip r:embed="rId3"/>
+                    <a:blip r:embed="rId6"/>
                     <a:stretch>
                       <a:fillRect/>
                     </a:stretch>
@@ -238,35 +173,16 @@
         </w:drawing>
       </w:r>
     </w:p>
+    <w:p/>
+    <w:p/>
     <w:p>
       <w:pPr>
-        <w:pStyle w:val="Normal"/>
-        <w:rPr/>
-      </w:pPr>
-      <w:r>
-        <w:rPr/>
-      </w:r>
-    </w:p>
-    <w:p>
-      <w:pPr>
-        <w:pStyle w:val="Normal"/>
-        <w:rPr/>
-      </w:pPr>
-      <w:r>
-        <w:rPr/>
-      </w:r>
-    </w:p>
-    <w:p>
-      <w:pPr>
-        <w:pStyle w:val="Normal"/>
         <w:numPr>
           <w:ilvl w:val="0"/>
           <w:numId w:val="1"/>
         </w:numPr>
-        <w:rPr/>
       </w:pPr>
       <w:r>
-        <w:rPr/>
         <w:t xml:space="preserve">220 </w:t>
       </w:r>
       <w:r>
@@ -276,21 +192,17 @@
         <w:t>Ω</w:t>
       </w:r>
       <w:r>
-        <w:rPr/>
         <w:t xml:space="preserve"> to protect LED</w:t>
       </w:r>
     </w:p>
     <w:p>
       <w:pPr>
-        <w:pStyle w:val="Normal"/>
         <w:numPr>
           <w:ilvl w:val="0"/>
           <w:numId w:val="1"/>
         </w:numPr>
-        <w:rPr/>
       </w:pPr>
       <w:r>
-        <w:rPr/>
         <w:t xml:space="preserve">10 K </w:t>
       </w:r>
       <w:r>
@@ -300,83 +212,218 @@
         <w:t>Ω</w:t>
       </w:r>
       <w:r>
-        <w:rPr/>
         <w:t xml:space="preserve"> to pull down DIP Switch</w:t>
       </w:r>
     </w:p>
     <w:p>
       <w:pPr>
-        <w:pStyle w:val="Normal"/>
         <w:numPr>
           <w:ilvl w:val="0"/>
           <w:numId w:val="1"/>
         </w:numPr>
-        <w:rPr/>
       </w:pPr>
       <w:r>
-        <w:rPr/>
         <w:t>Use Dip Switch 1 in place of button</w:t>
       </w:r>
     </w:p>
+    <w:p/>
     <w:p>
       <w:pPr>
-        <w:pStyle w:val="Normal"/>
-        <w:rPr/>
+        <w:spacing w:after="0" w:line="240" w:lineRule="auto"/>
       </w:pPr>
       <w:r>
-        <w:rPr/>
+        <w:br w:type="page"/>
       </w:r>
     </w:p>
     <w:p>
       <w:pPr>
-        <w:pStyle w:val="Normal"/>
-        <w:spacing w:lineRule="auto" w:line="240" w:before="0" w:after="0"/>
-        <w:rPr/>
+        <w:spacing w:after="0" w:line="240" w:lineRule="auto"/>
       </w:pPr>
       <w:r>
-        <w:rPr/>
+        <w:lastRenderedPageBreak/>
         <w:t>My Circuit</w:t>
       </w:r>
     </w:p>
+    <w:p/>
     <w:p>
-      <w:pPr>
-        <w:pStyle w:val="Normal"/>
-        <w:rPr/>
-      </w:pPr>
       <w:r>
-        <w:rPr/>
+        <w:drawing>
+          <wp:inline distT="0" distB="0" distL="0" distR="0" wp14:anchorId="21057ED8" wp14:editId="6850413C">
+            <wp:extent cx="5943600" cy="3344545"/>
+            <wp:effectExtent l="0" t="0" r="0" b="8255"/>
+            <wp:docPr id="633701390" name="Picture 1" descr="A circuit board with wires&#10;&#10;Description automatically generated"/>
+            <wp:cNvGraphicFramePr>
+              <a:graphicFrameLocks xmlns:a="http://schemas.openxmlformats.org/drawingml/2006/main" noChangeAspect="1"/>
+            </wp:cNvGraphicFramePr>
+            <a:graphic xmlns:a="http://schemas.openxmlformats.org/drawingml/2006/main">
+              <a:graphicData uri="http://schemas.openxmlformats.org/drawingml/2006/picture">
+                <pic:pic xmlns:pic="http://schemas.openxmlformats.org/drawingml/2006/picture">
+                  <pic:nvPicPr>
+                    <pic:cNvPr id="633701390" name="Picture 1" descr="A circuit board with wires&#10;&#10;Description automatically generated"/>
+                    <pic:cNvPicPr/>
+                  </pic:nvPicPr>
+                  <pic:blipFill>
+                    <a:blip r:embed="rId7"/>
+                    <a:stretch>
+                      <a:fillRect/>
+                    </a:stretch>
+                  </pic:blipFill>
+                  <pic:spPr>
+                    <a:xfrm>
+                      <a:off x="0" y="0"/>
+                      <a:ext cx="5943600" cy="3344545"/>
+                    </a:xfrm>
+                    <a:prstGeom prst="rect">
+                      <a:avLst/>
+                    </a:prstGeom>
+                  </pic:spPr>
+                </pic:pic>
+              </a:graphicData>
+            </a:graphic>
+          </wp:inline>
+        </w:drawing>
       </w:r>
     </w:p>
-    <w:p>
-      <w:pPr>
-        <w:pStyle w:val="Normal"/>
-        <w:widowControl/>
-        <w:suppressAutoHyphens w:val="true"/>
-        <w:bidi w:val="0"/>
-        <w:spacing w:lineRule="auto" w:line="259" w:before="0" w:after="160"/>
-        <w:jc w:val="left"/>
-        <w:rPr/>
-      </w:pPr>
-      <w:r>
-        <w:rPr/>
-      </w:r>
-    </w:p>
+    <w:p/>
     <w:sectPr>
-      <w:type w:val="nextPage"/>
       <w:pgSz w:w="12240" w:h="15840"/>
-      <w:pgMar w:left="1440" w:right="1440" w:gutter="0" w:header="0" w:top="1440" w:footer="0" w:bottom="1440"/>
-      <w:pgNumType w:fmt="decimal"/>
-      <w:formProt w:val="false"/>
-      <w:textDirection w:val="lrTb"/>
-      <w:docGrid w:type="default" w:linePitch="360" w:charSpace="36864"/>
+      <w:pgMar w:top="1440" w:right="1440" w:bottom="1440" w:left="1440" w:header="0" w:footer="0" w:gutter="0"/>
+      <w:cols w:space="720"/>
+      <w:formProt w:val="0"/>
+      <w:docGrid w:linePitch="360" w:charSpace="36864"/>
     </w:sectPr>
   </w:body>
 </w:document>
 </file>
 
 <file path=word/numbering.xml><?xml version="1.0" encoding="utf-8"?>
-<w:numbering xmlns:w="http://schemas.openxmlformats.org/wordprocessingml/2006/main" xmlns:o="urn:schemas-microsoft-com:office:office" xmlns:r="http://schemas.openxmlformats.org/officeDocument/2006/relationships" xmlns:v="urn:schemas-microsoft-com:vml" xmlns:mc="http://schemas.openxmlformats.org/markup-compatibility/2006" xmlns:w14="http://schemas.microsoft.com/office/word/2010/wordml" mc:Ignorable="w14">
-  <w:abstractNum w:abstractNumId="1">
+<w:numbering xmlns:wpc="http://schemas.microsoft.com/office/word/2010/wordprocessingCanvas" xmlns:cx="http://schemas.microsoft.com/office/drawing/2014/chartex" xmlns:cx1="http://schemas.microsoft.com/office/drawing/2015/9/8/chartex" xmlns:cx2="http://schemas.microsoft.com/office/drawing/2015/10/21/chartex" xmlns:cx3="http://schemas.microsoft.com/office/drawing/2016/5/9/chartex" xmlns:cx4="http://schemas.microsoft.com/office/drawing/2016/5/10/chartex" xmlns:cx5="http://schemas.microsoft.com/office/drawing/2016/5/11/chartex" xmlns:cx6="http://schemas.microsoft.com/office/drawing/2016/5/12/chartex" xmlns:cx7="http://schemas.microsoft.com/office/drawing/2016/5/13/chartex" xmlns:cx8="http://schemas.microsoft.com/office/drawing/2016/5/14/chartex" xmlns:mc="http://schemas.openxmlformats.org/markup-compatibility/2006" xmlns:aink="http://schemas.microsoft.com/office/drawing/2016/ink" xmlns:am3d="http://schemas.microsoft.com/office/drawing/2017/model3d" xmlns:o="urn:schemas-microsoft-com:office:office" xmlns:oel="http://schemas.microsoft.com/office/2019/extlst" xmlns:r="http://schemas.openxmlformats.org/officeDocument/2006/relationships" xmlns:m="http://schemas.openxmlformats.org/officeDocument/2006/math" xmlns:v="urn:schemas-microsoft-com:vml" xmlns:wp14="http://schemas.microsoft.com/office/word/2010/wordprocessingDrawing" xmlns:wp="http://schemas.openxmlformats.org/drawingml/2006/wordprocessingDrawing" xmlns:w10="urn:schemas-microsoft-com:office:word" xmlns:w="http://schemas.openxmlformats.org/wordprocessingml/2006/main" xmlns:w14="http://schemas.microsoft.com/office/word/2010/wordml" xmlns:w15="http://schemas.microsoft.com/office/word/2012/wordml" xmlns:w16cex="http://schemas.microsoft.com/office/word/2018/wordml/cex" xmlns:w16cid="http://schemas.microsoft.com/office/word/2016/wordml/cid" xmlns:w16="http://schemas.microsoft.com/office/word/2018/wordml" xmlns:w16du="http://schemas.microsoft.com/office/word/2023/wordml/word16du" xmlns:w16sdtdh="http://schemas.microsoft.com/office/word/2020/wordml/sdtdatahash" xmlns:w16se="http://schemas.microsoft.com/office/word/2015/wordml/symex" xmlns:wpg="http://schemas.microsoft.com/office/word/2010/wordprocessingGroup" xmlns:wpi="http://schemas.microsoft.com/office/word/2010/wordprocessingInk" xmlns:wne="http://schemas.microsoft.com/office/word/2006/wordml" xmlns:wps="http://schemas.microsoft.com/office/word/2010/wordprocessingShape" mc:Ignorable="w14 w15 w16se w16cid w16 w16cex w16sdtdh w16du wp14">
+  <w:abstractNum w:abstractNumId="0" w15:restartNumberingAfterBreak="0">
+    <w:nsid w:val="10DD347A"/>
+    <w:multiLevelType w:val="multilevel"/>
+    <w:tmpl w:val="D708E18C"/>
+    <w:lvl w:ilvl="0">
+      <w:start w:val="1"/>
+      <w:numFmt w:val="none"/>
+      <w:suff w:val="nothing"/>
+      <w:lvlText w:val=""/>
+      <w:lvlJc w:val="left"/>
+      <w:pPr>
+        <w:tabs>
+          <w:tab w:val="num" w:pos="0"/>
+        </w:tabs>
+        <w:ind w:left="0" w:firstLine="0"/>
+      </w:pPr>
+    </w:lvl>
+    <w:lvl w:ilvl="1">
+      <w:start w:val="1"/>
+      <w:numFmt w:val="none"/>
+      <w:suff w:val="nothing"/>
+      <w:lvlText w:val=""/>
+      <w:lvlJc w:val="left"/>
+      <w:pPr>
+        <w:tabs>
+          <w:tab w:val="num" w:pos="0"/>
+        </w:tabs>
+        <w:ind w:left="0" w:firstLine="0"/>
+      </w:pPr>
+    </w:lvl>
+    <w:lvl w:ilvl="2">
+      <w:start w:val="1"/>
+      <w:numFmt w:val="none"/>
+      <w:suff w:val="nothing"/>
+      <w:lvlText w:val=""/>
+      <w:lvlJc w:val="left"/>
+      <w:pPr>
+        <w:tabs>
+          <w:tab w:val="num" w:pos="0"/>
+        </w:tabs>
+        <w:ind w:left="0" w:firstLine="0"/>
+      </w:pPr>
+    </w:lvl>
+    <w:lvl w:ilvl="3">
+      <w:start w:val="1"/>
+      <w:numFmt w:val="none"/>
+      <w:suff w:val="nothing"/>
+      <w:lvlText w:val=""/>
+      <w:lvlJc w:val="left"/>
+      <w:pPr>
+        <w:tabs>
+          <w:tab w:val="num" w:pos="0"/>
+        </w:tabs>
+        <w:ind w:left="0" w:firstLine="0"/>
+      </w:pPr>
+    </w:lvl>
+    <w:lvl w:ilvl="4">
+      <w:start w:val="1"/>
+      <w:numFmt w:val="none"/>
+      <w:suff w:val="nothing"/>
+      <w:lvlText w:val=""/>
+      <w:lvlJc w:val="left"/>
+      <w:pPr>
+        <w:tabs>
+          <w:tab w:val="num" w:pos="0"/>
+        </w:tabs>
+        <w:ind w:left="0" w:firstLine="0"/>
+      </w:pPr>
+    </w:lvl>
+    <w:lvl w:ilvl="5">
+      <w:start w:val="1"/>
+      <w:numFmt w:val="none"/>
+      <w:suff w:val="nothing"/>
+      <w:lvlText w:val=""/>
+      <w:lvlJc w:val="left"/>
+      <w:pPr>
+        <w:tabs>
+          <w:tab w:val="num" w:pos="0"/>
+        </w:tabs>
+        <w:ind w:left="0" w:firstLine="0"/>
+      </w:pPr>
+    </w:lvl>
+    <w:lvl w:ilvl="6">
+      <w:start w:val="1"/>
+      <w:numFmt w:val="none"/>
+      <w:suff w:val="nothing"/>
+      <w:lvlText w:val=""/>
+      <w:lvlJc w:val="left"/>
+      <w:pPr>
+        <w:tabs>
+          <w:tab w:val="num" w:pos="0"/>
+        </w:tabs>
+        <w:ind w:left="0" w:firstLine="0"/>
+      </w:pPr>
+    </w:lvl>
+    <w:lvl w:ilvl="7">
+      <w:start w:val="1"/>
+      <w:numFmt w:val="none"/>
+      <w:suff w:val="nothing"/>
+      <w:lvlText w:val=""/>
+      <w:lvlJc w:val="left"/>
+      <w:pPr>
+        <w:tabs>
+          <w:tab w:val="num" w:pos="0"/>
+        </w:tabs>
+        <w:ind w:left="0" w:firstLine="0"/>
+      </w:pPr>
+    </w:lvl>
+    <w:lvl w:ilvl="8">
+      <w:start w:val="1"/>
+      <w:numFmt w:val="none"/>
+      <w:suff w:val="nothing"/>
+      <w:lvlText w:val=""/>
+      <w:lvlJc w:val="left"/>
+      <w:pPr>
+        <w:tabs>
+          <w:tab w:val="num" w:pos="0"/>
+        </w:tabs>
+        <w:ind w:left="0" w:firstLine="0"/>
+      </w:pPr>
+    </w:lvl>
+  </w:abstractNum>
+  <w:abstractNum w:abstractNumId="1" w15:restartNumberingAfterBreak="0">
+    <w:nsid w:val="77485C3B"/>
+    <w:multiLevelType w:val="multilevel"/>
+    <w:tmpl w:val="F4AAE11E"/>
     <w:lvl w:ilvl="0">
       <w:start w:val="1"/>
       <w:numFmt w:val="bullet"/>
@@ -513,140 +560,21 @@
       </w:rPr>
     </w:lvl>
   </w:abstractNum>
-  <w:abstractNum w:abstractNumId="2">
-    <w:lvl w:ilvl="0">
-      <w:start w:val="1"/>
-      <w:numFmt w:val="none"/>
-      <w:suff w:val="nothing"/>
-      <w:lvlText w:val=""/>
-      <w:lvlJc w:val="left"/>
-      <w:pPr>
-        <w:tabs>
-          <w:tab w:val="num" w:pos="0"/>
-        </w:tabs>
-        <w:ind w:left="0" w:hanging="0"/>
-      </w:pPr>
-    </w:lvl>
-    <w:lvl w:ilvl="1">
-      <w:start w:val="1"/>
-      <w:numFmt w:val="none"/>
-      <w:suff w:val="nothing"/>
-      <w:lvlText w:val=""/>
-      <w:lvlJc w:val="left"/>
-      <w:pPr>
-        <w:tabs>
-          <w:tab w:val="num" w:pos="0"/>
-        </w:tabs>
-        <w:ind w:left="0" w:hanging="0"/>
-      </w:pPr>
-    </w:lvl>
-    <w:lvl w:ilvl="2">
-      <w:start w:val="1"/>
-      <w:numFmt w:val="none"/>
-      <w:suff w:val="nothing"/>
-      <w:lvlText w:val=""/>
-      <w:lvlJc w:val="left"/>
-      <w:pPr>
-        <w:tabs>
-          <w:tab w:val="num" w:pos="0"/>
-        </w:tabs>
-        <w:ind w:left="0" w:hanging="0"/>
-      </w:pPr>
-    </w:lvl>
-    <w:lvl w:ilvl="3">
-      <w:start w:val="1"/>
-      <w:numFmt w:val="none"/>
-      <w:suff w:val="nothing"/>
-      <w:lvlText w:val=""/>
-      <w:lvlJc w:val="left"/>
-      <w:pPr>
-        <w:tabs>
-          <w:tab w:val="num" w:pos="0"/>
-        </w:tabs>
-        <w:ind w:left="0" w:hanging="0"/>
-      </w:pPr>
-    </w:lvl>
-    <w:lvl w:ilvl="4">
-      <w:start w:val="1"/>
-      <w:numFmt w:val="none"/>
-      <w:suff w:val="nothing"/>
-      <w:lvlText w:val=""/>
-      <w:lvlJc w:val="left"/>
-      <w:pPr>
-        <w:tabs>
-          <w:tab w:val="num" w:pos="0"/>
-        </w:tabs>
-        <w:ind w:left="0" w:hanging="0"/>
-      </w:pPr>
-    </w:lvl>
-    <w:lvl w:ilvl="5">
-      <w:start w:val="1"/>
-      <w:numFmt w:val="none"/>
-      <w:suff w:val="nothing"/>
-      <w:lvlText w:val=""/>
-      <w:lvlJc w:val="left"/>
-      <w:pPr>
-        <w:tabs>
-          <w:tab w:val="num" w:pos="0"/>
-        </w:tabs>
-        <w:ind w:left="0" w:hanging="0"/>
-      </w:pPr>
-    </w:lvl>
-    <w:lvl w:ilvl="6">
-      <w:start w:val="1"/>
-      <w:numFmt w:val="none"/>
-      <w:suff w:val="nothing"/>
-      <w:lvlText w:val=""/>
-      <w:lvlJc w:val="left"/>
-      <w:pPr>
-        <w:tabs>
-          <w:tab w:val="num" w:pos="0"/>
-        </w:tabs>
-        <w:ind w:left="0" w:hanging="0"/>
-      </w:pPr>
-    </w:lvl>
-    <w:lvl w:ilvl="7">
-      <w:start w:val="1"/>
-      <w:numFmt w:val="none"/>
-      <w:suff w:val="nothing"/>
-      <w:lvlText w:val=""/>
-      <w:lvlJc w:val="left"/>
-      <w:pPr>
-        <w:tabs>
-          <w:tab w:val="num" w:pos="0"/>
-        </w:tabs>
-        <w:ind w:left="0" w:hanging="0"/>
-      </w:pPr>
-    </w:lvl>
-    <w:lvl w:ilvl="8">
-      <w:start w:val="1"/>
-      <w:numFmt w:val="none"/>
-      <w:suff w:val="nothing"/>
-      <w:lvlText w:val=""/>
-      <w:lvlJc w:val="left"/>
-      <w:pPr>
-        <w:tabs>
-          <w:tab w:val="num" w:pos="0"/>
-        </w:tabs>
-        <w:ind w:left="0" w:hanging="0"/>
-      </w:pPr>
-    </w:lvl>
-  </w:abstractNum>
-  <w:num w:numId="1">
+  <w:num w:numId="1" w16cid:durableId="1617369226">
     <w:abstractNumId w:val="1"/>
   </w:num>
-  <w:num w:numId="2">
-    <w:abstractNumId w:val="2"/>
+  <w:num w:numId="2" w16cid:durableId="341590358">
+    <w:abstractNumId w:val="0"/>
   </w:num>
 </w:numbering>
 </file>
 
 <file path=word/styles.xml><?xml version="1.0" encoding="utf-8"?>
-<w:styles xmlns:w="http://schemas.openxmlformats.org/wordprocessingml/2006/main" xmlns:w14="http://schemas.microsoft.com/office/word/2010/wordml" xmlns:mc="http://schemas.openxmlformats.org/markup-compatibility/2006" mc:Ignorable="w14">
+<w:styles xmlns:mc="http://schemas.openxmlformats.org/markup-compatibility/2006" xmlns:r="http://schemas.openxmlformats.org/officeDocument/2006/relationships" xmlns:w="http://schemas.openxmlformats.org/wordprocessingml/2006/main" xmlns:w14="http://schemas.microsoft.com/office/word/2010/wordml" xmlns:w15="http://schemas.microsoft.com/office/word/2012/wordml" xmlns:w16cex="http://schemas.microsoft.com/office/word/2018/wordml/cex" xmlns:w16cid="http://schemas.microsoft.com/office/word/2016/wordml/cid" xmlns:w16="http://schemas.microsoft.com/office/word/2018/wordml" xmlns:w16du="http://schemas.microsoft.com/office/word/2023/wordml/word16du" xmlns:w16sdtdh="http://schemas.microsoft.com/office/word/2020/wordml/sdtdatahash" xmlns:w16se="http://schemas.microsoft.com/office/word/2015/wordml/symex" mc:Ignorable="w14 w15 w16se w16cid w16 w16cex w16sdtdh w16du">
   <w:docDefaults>
     <w:rPrDefault>
       <w:rPr>
-        <w:rFonts w:ascii="Aptos" w:hAnsi="Aptos" w:eastAsia="Aptos" w:cs="" w:asciiTheme="minorHAnsi" w:cstheme="minorBidi" w:eastAsiaTheme="minorHAnsi" w:hAnsiTheme="minorHAnsi"/>
+        <w:rFonts w:asciiTheme="minorHAnsi" w:eastAsiaTheme="minorHAnsi" w:hAnsiTheme="minorHAnsi" w:cstheme="minorBidi"/>
         <w:kern w:val="2"/>
         <w:sz w:val="22"/>
         <w:szCs w:val="22"/>
@@ -656,21 +584,21 @@
     </w:rPrDefault>
     <w:pPrDefault>
       <w:pPr>
-        <w:suppressAutoHyphens w:val="true"/>
+        <w:suppressAutoHyphens/>
       </w:pPr>
     </w:pPrDefault>
   </w:docDefaults>
   <w:latentStyles w:defLockedState="0" w:defUIPriority="99" w:defSemiHidden="0" w:defUnhideWhenUsed="0" w:defQFormat="0" w:count="376">
     <w:lsdException w:name="Normal" w:uiPriority="0" w:qFormat="1"/>
     <w:lsdException w:name="heading 1" w:uiPriority="9" w:qFormat="1"/>
-    <w:lsdException w:name="heading 2" w:uiPriority="9" w:semiHidden="1" w:unhideWhenUsed="1" w:qFormat="1"/>
-    <w:lsdException w:name="heading 3" w:uiPriority="9" w:semiHidden="1" w:unhideWhenUsed="1" w:qFormat="1"/>
-    <w:lsdException w:name="heading 4" w:uiPriority="9" w:semiHidden="1" w:unhideWhenUsed="1" w:qFormat="1"/>
-    <w:lsdException w:name="heading 5" w:uiPriority="9" w:semiHidden="1" w:unhideWhenUsed="1" w:qFormat="1"/>
-    <w:lsdException w:name="heading 6" w:uiPriority="9" w:semiHidden="1" w:unhideWhenUsed="1" w:qFormat="1"/>
-    <w:lsdException w:name="heading 7" w:uiPriority="9" w:semiHidden="1" w:unhideWhenUsed="1" w:qFormat="1"/>
-    <w:lsdException w:name="heading 8" w:uiPriority="9" w:semiHidden="1" w:unhideWhenUsed="1" w:qFormat="1"/>
-    <w:lsdException w:name="heading 9" w:uiPriority="9" w:semiHidden="1" w:unhideWhenUsed="1" w:qFormat="1"/>
+    <w:lsdException w:name="heading 2" w:semiHidden="1" w:uiPriority="9" w:unhideWhenUsed="1" w:qFormat="1"/>
+    <w:lsdException w:name="heading 3" w:semiHidden="1" w:uiPriority="9" w:unhideWhenUsed="1" w:qFormat="1"/>
+    <w:lsdException w:name="heading 4" w:semiHidden="1" w:uiPriority="9" w:unhideWhenUsed="1" w:qFormat="1"/>
+    <w:lsdException w:name="heading 5" w:semiHidden="1" w:uiPriority="9" w:unhideWhenUsed="1" w:qFormat="1"/>
+    <w:lsdException w:name="heading 6" w:semiHidden="1" w:uiPriority="9" w:unhideWhenUsed="1" w:qFormat="1"/>
+    <w:lsdException w:name="heading 7" w:semiHidden="1" w:uiPriority="9" w:unhideWhenUsed="1" w:qFormat="1"/>
+    <w:lsdException w:name="heading 8" w:semiHidden="1" w:uiPriority="9" w:unhideWhenUsed="1" w:qFormat="1"/>
+    <w:lsdException w:name="heading 9" w:semiHidden="1" w:uiPriority="9" w:unhideWhenUsed="1" w:qFormat="1"/>
     <w:lsdException w:name="index 1" w:semiHidden="1" w:unhideWhenUsed="1"/>
     <w:lsdException w:name="index 2" w:semiHidden="1" w:unhideWhenUsed="1"/>
     <w:lsdException w:name="index 3" w:semiHidden="1" w:unhideWhenUsed="1"/>
@@ -680,22 +608,22 @@
     <w:lsdException w:name="index 7" w:semiHidden="1" w:unhideWhenUsed="1"/>
     <w:lsdException w:name="index 8" w:semiHidden="1" w:unhideWhenUsed="1"/>
     <w:lsdException w:name="index 9" w:semiHidden="1" w:unhideWhenUsed="1"/>
-    <w:lsdException w:name="toc 1" w:uiPriority="39" w:semiHidden="1" w:unhideWhenUsed="1"/>
-    <w:lsdException w:name="toc 2" w:uiPriority="39" w:semiHidden="1" w:unhideWhenUsed="1"/>
-    <w:lsdException w:name="toc 3" w:uiPriority="39" w:semiHidden="1" w:unhideWhenUsed="1"/>
-    <w:lsdException w:name="toc 4" w:uiPriority="39" w:semiHidden="1" w:unhideWhenUsed="1"/>
-    <w:lsdException w:name="toc 5" w:uiPriority="39" w:semiHidden="1" w:unhideWhenUsed="1"/>
-    <w:lsdException w:name="toc 6" w:uiPriority="39" w:semiHidden="1" w:unhideWhenUsed="1"/>
-    <w:lsdException w:name="toc 7" w:uiPriority="39" w:semiHidden="1" w:unhideWhenUsed="1"/>
-    <w:lsdException w:name="toc 8" w:uiPriority="39" w:semiHidden="1" w:unhideWhenUsed="1"/>
-    <w:lsdException w:name="toc 9" w:uiPriority="39" w:semiHidden="1" w:unhideWhenUsed="1"/>
+    <w:lsdException w:name="toc 1" w:semiHidden="1" w:uiPriority="39" w:unhideWhenUsed="1"/>
+    <w:lsdException w:name="toc 2" w:semiHidden="1" w:uiPriority="39" w:unhideWhenUsed="1"/>
+    <w:lsdException w:name="toc 3" w:semiHidden="1" w:uiPriority="39" w:unhideWhenUsed="1"/>
+    <w:lsdException w:name="toc 4" w:semiHidden="1" w:uiPriority="39" w:unhideWhenUsed="1"/>
+    <w:lsdException w:name="toc 5" w:semiHidden="1" w:uiPriority="39" w:unhideWhenUsed="1"/>
+    <w:lsdException w:name="toc 6" w:semiHidden="1" w:uiPriority="39" w:unhideWhenUsed="1"/>
+    <w:lsdException w:name="toc 7" w:semiHidden="1" w:uiPriority="39" w:unhideWhenUsed="1"/>
+    <w:lsdException w:name="toc 8" w:semiHidden="1" w:uiPriority="39" w:unhideWhenUsed="1"/>
+    <w:lsdException w:name="toc 9" w:semiHidden="1" w:uiPriority="39" w:unhideWhenUsed="1"/>
     <w:lsdException w:name="Normal Indent" w:semiHidden="1" w:unhideWhenUsed="1"/>
     <w:lsdException w:name="footnote text" w:semiHidden="1" w:unhideWhenUsed="1"/>
     <w:lsdException w:name="annotation text" w:semiHidden="1" w:unhideWhenUsed="1"/>
     <w:lsdException w:name="header" w:semiHidden="1" w:unhideWhenUsed="1"/>
     <w:lsdException w:name="footer" w:semiHidden="1" w:unhideWhenUsed="1"/>
     <w:lsdException w:name="index heading" w:semiHidden="1" w:unhideWhenUsed="1"/>
-    <w:lsdException w:name="caption" w:uiPriority="35" w:semiHidden="1" w:unhideWhenUsed="1" w:qFormat="1"/>
+    <w:lsdException w:name="caption" w:semiHidden="1" w:uiPriority="35" w:unhideWhenUsed="1" w:qFormat="1"/>
     <w:lsdException w:name="table of figures" w:semiHidden="1" w:unhideWhenUsed="1"/>
     <w:lsdException w:name="envelope address" w:semiHidden="1" w:unhideWhenUsed="1"/>
     <w:lsdException w:name="envelope return" w:semiHidden="1" w:unhideWhenUsed="1"/>
@@ -726,7 +654,7 @@
     <w:lsdException w:name="Title" w:uiPriority="10" w:qFormat="1"/>
     <w:lsdException w:name="Closing" w:semiHidden="1" w:unhideWhenUsed="1"/>
     <w:lsdException w:name="Signature" w:semiHidden="1" w:unhideWhenUsed="1"/>
-    <w:lsdException w:name="Default Paragraph Font" w:uiPriority="1" w:semiHidden="1" w:unhideWhenUsed="1"/>
+    <w:lsdException w:name="Default Paragraph Font" w:semiHidden="1" w:uiPriority="1" w:unhideWhenUsed="1"/>
     <w:lsdException w:name="Body Text" w:semiHidden="1" w:unhideWhenUsed="1"/>
     <w:lsdException w:name="Body Text Indent" w:semiHidden="1" w:unhideWhenUsed="1"/>
     <w:lsdException w:name="List Continue" w:semiHidden="1" w:unhideWhenUsed="1"/>
@@ -926,8 +854,8 @@
     <w:lsdException w:name="Subtle Reference" w:uiPriority="31" w:qFormat="1"/>
     <w:lsdException w:name="Intense Reference" w:uiPriority="32" w:qFormat="1"/>
     <w:lsdException w:name="Book Title" w:uiPriority="33" w:qFormat="1"/>
-    <w:lsdException w:name="Bibliography" w:uiPriority="37" w:semiHidden="1" w:unhideWhenUsed="1"/>
-    <w:lsdException w:name="TOC Heading" w:uiPriority="39" w:semiHidden="1" w:unhideWhenUsed="1" w:qFormat="1"/>
+    <w:lsdException w:name="Bibliography" w:semiHidden="1" w:uiPriority="37" w:unhideWhenUsed="1"/>
+    <w:lsdException w:name="TOC Heading" w:semiHidden="1" w:uiPriority="39" w:unhideWhenUsed="1" w:qFormat="1"/>
     <w:lsdException w:name="Plain Table 1" w:uiPriority="41"/>
     <w:lsdException w:name="Plain Table 2" w:uiPriority="42"/>
     <w:lsdException w:name="Plain Table 3" w:uiPriority="43"/>
@@ -1038,49 +966,36 @@
     <w:lsdException w:name="Unresolved Mention" w:semiHidden="1" w:unhideWhenUsed="1"/>
     <w:lsdException w:name="Smart Link" w:semiHidden="1" w:unhideWhenUsed="1"/>
   </w:latentStyles>
-  <w:style w:type="paragraph" w:styleId="Normal" w:default="1">
+  <w:style w:type="paragraph" w:default="1" w:styleId="Normal">
     <w:name w:val="Normal"/>
     <w:qFormat/>
     <w:pPr>
-      <w:widowControl/>
-      <w:suppressAutoHyphens w:val="true"/>
-      <w:bidi w:val="0"/>
-      <w:spacing w:lineRule="auto" w:line="259" w:before="0" w:after="160"/>
-      <w:jc w:val="left"/>
+      <w:spacing w:after="160" w:line="259" w:lineRule="auto"/>
     </w:pPr>
-    <w:rPr>
-      <w:rFonts w:ascii="Aptos" w:hAnsi="Aptos" w:eastAsia="Aptos" w:cs="" w:asciiTheme="minorHAnsi" w:cstheme="minorBidi" w:eastAsiaTheme="minorHAnsi" w:hAnsiTheme="minorHAnsi"/>
-      <w:color w:val="auto"/>
-      <w:kern w:val="2"/>
-      <w:sz w:val="22"/>
-      <w:szCs w:val="22"/>
-      <w:lang w:val="en-US" w:eastAsia="en-US" w:bidi="ar-SA"/>
-      <w14:ligatures w14:val="standardContextual"/>
-    </w:rPr>
   </w:style>
   <w:style w:type="paragraph" w:styleId="Heading1">
-    <w:name w:val="Heading 1"/>
+    <w:name w:val="heading 1"/>
     <w:basedOn w:val="Normal"/>
     <w:next w:val="Normal"/>
     <w:link w:val="Heading1Char"/>
     <w:uiPriority w:val="9"/>
     <w:qFormat/>
-    <w:rsid w:val="00681a2d"/>
+    <w:rsid w:val="00681A2D"/>
     <w:pPr>
-      <w:keepNext w:val="true"/>
+      <w:keepNext/>
       <w:keepLines/>
       <w:spacing w:before="360" w:after="80"/>
       <w:outlineLvl w:val="0"/>
     </w:pPr>
     <w:rPr>
-      <w:rFonts w:ascii="Aptos Display" w:hAnsi="Aptos Display" w:eastAsia="" w:cs="" w:asciiTheme="majorHAnsi" w:cstheme="majorBidi" w:eastAsiaTheme="majorEastAsia" w:hAnsiTheme="majorHAnsi"/>
-      <w:color w:val="0F4761" w:themeColor="accent1" w:themeShade="bf"/>
+      <w:rFonts w:asciiTheme="majorHAnsi" w:eastAsiaTheme="majorEastAsia" w:hAnsiTheme="majorHAnsi" w:cstheme="majorBidi"/>
+      <w:color w:val="0F4761" w:themeColor="accent1" w:themeShade="BF"/>
       <w:sz w:val="40"/>
       <w:szCs w:val="40"/>
     </w:rPr>
   </w:style>
   <w:style w:type="paragraph" w:styleId="Heading2">
-    <w:name w:val="Heading 2"/>
+    <w:name w:val="heading 2"/>
     <w:basedOn w:val="Normal"/>
     <w:next w:val="Normal"/>
     <w:link w:val="Heading2Char"/>
@@ -1088,22 +1003,22 @@
     <w:semiHidden/>
     <w:unhideWhenUsed/>
     <w:qFormat/>
-    <w:rsid w:val="00681a2d"/>
+    <w:rsid w:val="00681A2D"/>
     <w:pPr>
-      <w:keepNext w:val="true"/>
+      <w:keepNext/>
       <w:keepLines/>
       <w:spacing w:before="160" w:after="80"/>
       <w:outlineLvl w:val="1"/>
     </w:pPr>
     <w:rPr>
-      <w:rFonts w:ascii="Aptos Display" w:hAnsi="Aptos Display" w:eastAsia="" w:cs="" w:asciiTheme="majorHAnsi" w:cstheme="majorBidi" w:eastAsiaTheme="majorEastAsia" w:hAnsiTheme="majorHAnsi"/>
-      <w:color w:val="0F4761" w:themeColor="accent1" w:themeShade="bf"/>
+      <w:rFonts w:asciiTheme="majorHAnsi" w:eastAsiaTheme="majorEastAsia" w:hAnsiTheme="majorHAnsi" w:cstheme="majorBidi"/>
+      <w:color w:val="0F4761" w:themeColor="accent1" w:themeShade="BF"/>
       <w:sz w:val="32"/>
       <w:szCs w:val="32"/>
     </w:rPr>
   </w:style>
   <w:style w:type="paragraph" w:styleId="Heading3">
-    <w:name w:val="Heading 3"/>
+    <w:name w:val="heading 3"/>
     <w:basedOn w:val="Normal"/>
     <w:next w:val="Normal"/>
     <w:link w:val="Heading3Char"/>
@@ -1111,22 +1026,22 @@
     <w:semiHidden/>
     <w:unhideWhenUsed/>
     <w:qFormat/>
-    <w:rsid w:val="00681a2d"/>
+    <w:rsid w:val="00681A2D"/>
     <w:pPr>
-      <w:keepNext w:val="true"/>
+      <w:keepNext/>
       <w:keepLines/>
       <w:spacing w:before="160" w:after="80"/>
       <w:outlineLvl w:val="2"/>
     </w:pPr>
     <w:rPr>
-      <w:rFonts w:eastAsia="" w:cs="" w:cstheme="majorBidi" w:eastAsiaTheme="majorEastAsia"/>
-      <w:color w:val="0F4761" w:themeColor="accent1" w:themeShade="bf"/>
+      <w:rFonts w:eastAsiaTheme="majorEastAsia" w:cstheme="majorBidi"/>
+      <w:color w:val="0F4761" w:themeColor="accent1" w:themeShade="BF"/>
       <w:sz w:val="28"/>
       <w:szCs w:val="28"/>
     </w:rPr>
   </w:style>
   <w:style w:type="paragraph" w:styleId="Heading4">
-    <w:name w:val="Heading 4"/>
+    <w:name w:val="heading 4"/>
     <w:basedOn w:val="Normal"/>
     <w:next w:val="Normal"/>
     <w:link w:val="Heading4Char"/>
@@ -1134,22 +1049,22 @@
     <w:semiHidden/>
     <w:unhideWhenUsed/>
     <w:qFormat/>
-    <w:rsid w:val="00681a2d"/>
+    <w:rsid w:val="00681A2D"/>
     <w:pPr>
-      <w:keepNext w:val="true"/>
+      <w:keepNext/>
       <w:keepLines/>
       <w:spacing w:before="80" w:after="40"/>
       <w:outlineLvl w:val="3"/>
     </w:pPr>
     <w:rPr>
-      <w:rFonts w:eastAsia="" w:cs="" w:cstheme="majorBidi" w:eastAsiaTheme="majorEastAsia"/>
+      <w:rFonts w:eastAsiaTheme="majorEastAsia" w:cstheme="majorBidi"/>
       <w:i/>
       <w:iCs/>
-      <w:color w:val="0F4761" w:themeColor="accent1" w:themeShade="bf"/>
+      <w:color w:val="0F4761" w:themeColor="accent1" w:themeShade="BF"/>
     </w:rPr>
   </w:style>
   <w:style w:type="paragraph" w:styleId="Heading5">
-    <w:name w:val="Heading 5"/>
+    <w:name w:val="heading 5"/>
     <w:basedOn w:val="Normal"/>
     <w:next w:val="Normal"/>
     <w:link w:val="Heading5Char"/>
@@ -1157,20 +1072,20 @@
     <w:semiHidden/>
     <w:unhideWhenUsed/>
     <w:qFormat/>
-    <w:rsid w:val="00681a2d"/>
+    <w:rsid w:val="00681A2D"/>
     <w:pPr>
-      <w:keepNext w:val="true"/>
+      <w:keepNext/>
       <w:keepLines/>
       <w:spacing w:before="80" w:after="40"/>
       <w:outlineLvl w:val="4"/>
     </w:pPr>
     <w:rPr>
-      <w:rFonts w:eastAsia="" w:cs="" w:cstheme="majorBidi" w:eastAsiaTheme="majorEastAsia"/>
-      <w:color w:val="0F4761" w:themeColor="accent1" w:themeShade="bf"/>
+      <w:rFonts w:eastAsiaTheme="majorEastAsia" w:cstheme="majorBidi"/>
+      <w:color w:val="0F4761" w:themeColor="accent1" w:themeShade="BF"/>
     </w:rPr>
   </w:style>
   <w:style w:type="paragraph" w:styleId="Heading6">
-    <w:name w:val="Heading 6"/>
+    <w:name w:val="heading 6"/>
     <w:basedOn w:val="Normal"/>
     <w:next w:val="Normal"/>
     <w:link w:val="Heading6Char"/>
@@ -1178,22 +1093,22 @@
     <w:semiHidden/>
     <w:unhideWhenUsed/>
     <w:qFormat/>
-    <w:rsid w:val="00681a2d"/>
+    <w:rsid w:val="00681A2D"/>
     <w:pPr>
-      <w:keepNext w:val="true"/>
+      <w:keepNext/>
       <w:keepLines/>
       <w:spacing w:before="40" w:after="0"/>
       <w:outlineLvl w:val="5"/>
     </w:pPr>
     <w:rPr>
-      <w:rFonts w:eastAsia="" w:cs="" w:cstheme="majorBidi" w:eastAsiaTheme="majorEastAsia"/>
+      <w:rFonts w:eastAsiaTheme="majorEastAsia" w:cstheme="majorBidi"/>
       <w:i/>
       <w:iCs/>
-      <w:color w:val="595959" w:themeColor="text1" w:themeTint="a6"/>
+      <w:color w:val="595959" w:themeColor="text1" w:themeTint="A6"/>
     </w:rPr>
   </w:style>
   <w:style w:type="paragraph" w:styleId="Heading7">
-    <w:name w:val="Heading 7"/>
+    <w:name w:val="heading 7"/>
     <w:basedOn w:val="Normal"/>
     <w:next w:val="Normal"/>
     <w:link w:val="Heading7Char"/>
@@ -1201,20 +1116,20 @@
     <w:semiHidden/>
     <w:unhideWhenUsed/>
     <w:qFormat/>
-    <w:rsid w:val="00681a2d"/>
+    <w:rsid w:val="00681A2D"/>
     <w:pPr>
-      <w:keepNext w:val="true"/>
+      <w:keepNext/>
       <w:keepLines/>
       <w:spacing w:before="40" w:after="0"/>
       <w:outlineLvl w:val="6"/>
     </w:pPr>
     <w:rPr>
-      <w:rFonts w:eastAsia="" w:cs="" w:cstheme="majorBidi" w:eastAsiaTheme="majorEastAsia"/>
-      <w:color w:val="595959" w:themeColor="text1" w:themeTint="a6"/>
+      <w:rFonts w:eastAsiaTheme="majorEastAsia" w:cstheme="majorBidi"/>
+      <w:color w:val="595959" w:themeColor="text1" w:themeTint="A6"/>
     </w:rPr>
   </w:style>
   <w:style w:type="paragraph" w:styleId="Heading8">
-    <w:name w:val="Heading 8"/>
+    <w:name w:val="heading 8"/>
     <w:basedOn w:val="Normal"/>
     <w:next w:val="Normal"/>
     <w:link w:val="Heading8Char"/>
@@ -1222,22 +1137,22 @@
     <w:semiHidden/>
     <w:unhideWhenUsed/>
     <w:qFormat/>
-    <w:rsid w:val="00681a2d"/>
+    <w:rsid w:val="00681A2D"/>
     <w:pPr>
-      <w:keepNext w:val="true"/>
+      <w:keepNext/>
       <w:keepLines/>
-      <w:spacing w:before="0" w:after="0"/>
+      <w:spacing w:after="0"/>
       <w:outlineLvl w:val="7"/>
     </w:pPr>
     <w:rPr>
-      <w:rFonts w:eastAsia="" w:cs="" w:cstheme="majorBidi" w:eastAsiaTheme="majorEastAsia"/>
+      <w:rFonts w:eastAsiaTheme="majorEastAsia" w:cstheme="majorBidi"/>
       <w:i/>
       <w:iCs/>
-      <w:color w:val="272727" w:themeColor="text1" w:themeTint="d8"/>
+      <w:color w:val="272727" w:themeColor="text1" w:themeTint="D8"/>
     </w:rPr>
   </w:style>
   <w:style w:type="paragraph" w:styleId="Heading9">
-    <w:name w:val="Heading 9"/>
+    <w:name w:val="heading 9"/>
     <w:basedOn w:val="Normal"/>
     <w:next w:val="Normal"/>
     <w:link w:val="Heading9Char"/>
@@ -1245,462 +1160,23 @@
     <w:semiHidden/>
     <w:unhideWhenUsed/>
     <w:qFormat/>
-    <w:rsid w:val="00681a2d"/>
+    <w:rsid w:val="00681A2D"/>
     <w:pPr>
-      <w:keepNext w:val="true"/>
+      <w:keepNext/>
       <w:keepLines/>
-      <w:spacing w:before="0" w:after="0"/>
+      <w:spacing w:after="0"/>
       <w:outlineLvl w:val="8"/>
     </w:pPr>
     <w:rPr>
-      <w:rFonts w:eastAsia="" w:cs="" w:cstheme="majorBidi" w:eastAsiaTheme="majorEastAsia"/>
-      <w:color w:val="272727" w:themeColor="text1" w:themeTint="d8"/>
-    </w:rPr>
-  </w:style>
-  <w:style w:type="character" w:styleId="DefaultParagraphFont" w:default="1">
+      <w:rFonts w:eastAsiaTheme="majorEastAsia" w:cstheme="majorBidi"/>
+      <w:color w:val="272727" w:themeColor="text1" w:themeTint="D8"/>
+    </w:rPr>
+  </w:style>
+  <w:style w:type="character" w:default="1" w:styleId="DefaultParagraphFont">
     <w:name w:val="Default Paragraph Font"/>
     <w:uiPriority w:val="1"/>
     <w:semiHidden/>
     <w:unhideWhenUsed/>
-    <w:qFormat/>
-    <w:rPr/>
-  </w:style>
-  <w:style w:type="character" w:styleId="Heading1Char" w:customStyle="1">
-    <w:name w:val="Heading 1 Char"/>
-    <w:basedOn w:val="DefaultParagraphFont"/>
-    <w:link w:val="Heading1"/>
-    <w:uiPriority w:val="9"/>
-    <w:qFormat/>
-    <w:rsid w:val="00681a2d"/>
-    <w:rPr>
-      <w:rFonts w:ascii="Aptos Display" w:hAnsi="Aptos Display" w:eastAsia="" w:cs="" w:asciiTheme="majorHAnsi" w:cstheme="majorBidi" w:eastAsiaTheme="majorEastAsia" w:hAnsiTheme="majorHAnsi"/>
-      <w:color w:val="0F4761" w:themeColor="accent1" w:themeShade="bf"/>
-      <w:sz w:val="40"/>
-      <w:szCs w:val="40"/>
-    </w:rPr>
-  </w:style>
-  <w:style w:type="character" w:styleId="Heading2Char" w:customStyle="1">
-    <w:name w:val="Heading 2 Char"/>
-    <w:basedOn w:val="DefaultParagraphFont"/>
-    <w:link w:val="Heading2"/>
-    <w:uiPriority w:val="9"/>
-    <w:semiHidden/>
-    <w:qFormat/>
-    <w:rsid w:val="00681a2d"/>
-    <w:rPr>
-      <w:rFonts w:ascii="Aptos Display" w:hAnsi="Aptos Display" w:eastAsia="" w:cs="" w:asciiTheme="majorHAnsi" w:cstheme="majorBidi" w:eastAsiaTheme="majorEastAsia" w:hAnsiTheme="majorHAnsi"/>
-      <w:color w:val="0F4761" w:themeColor="accent1" w:themeShade="bf"/>
-      <w:sz w:val="32"/>
-      <w:szCs w:val="32"/>
-    </w:rPr>
-  </w:style>
-  <w:style w:type="character" w:styleId="Heading3Char" w:customStyle="1">
-    <w:name w:val="Heading 3 Char"/>
-    <w:basedOn w:val="DefaultParagraphFont"/>
-    <w:link w:val="Heading3"/>
-    <w:uiPriority w:val="9"/>
-    <w:semiHidden/>
-    <w:qFormat/>
-    <w:rsid w:val="00681a2d"/>
-    <w:rPr>
-      <w:rFonts w:eastAsia="" w:cs="" w:cstheme="majorBidi" w:eastAsiaTheme="majorEastAsia"/>
-      <w:color w:val="0F4761" w:themeColor="accent1" w:themeShade="bf"/>
-      <w:sz w:val="28"/>
-      <w:szCs w:val="28"/>
-    </w:rPr>
-  </w:style>
-  <w:style w:type="character" w:styleId="Heading4Char" w:customStyle="1">
-    <w:name w:val="Heading 4 Char"/>
-    <w:basedOn w:val="DefaultParagraphFont"/>
-    <w:link w:val="Heading4"/>
-    <w:uiPriority w:val="9"/>
-    <w:semiHidden/>
-    <w:qFormat/>
-    <w:rsid w:val="00681a2d"/>
-    <w:rPr>
-      <w:rFonts w:eastAsia="" w:cs="" w:cstheme="majorBidi" w:eastAsiaTheme="majorEastAsia"/>
-      <w:i/>
-      <w:iCs/>
-      <w:color w:val="0F4761" w:themeColor="accent1" w:themeShade="bf"/>
-    </w:rPr>
-  </w:style>
-  <w:style w:type="character" w:styleId="Heading5Char" w:customStyle="1">
-    <w:name w:val="Heading 5 Char"/>
-    <w:basedOn w:val="DefaultParagraphFont"/>
-    <w:link w:val="Heading5"/>
-    <w:uiPriority w:val="9"/>
-    <w:semiHidden/>
-    <w:qFormat/>
-    <w:rsid w:val="00681a2d"/>
-    <w:rPr>
-      <w:rFonts w:eastAsia="" w:cs="" w:cstheme="majorBidi" w:eastAsiaTheme="majorEastAsia"/>
-      <w:color w:val="0F4761" w:themeColor="accent1" w:themeShade="bf"/>
-    </w:rPr>
-  </w:style>
-  <w:style w:type="character" w:styleId="Heading6Char" w:customStyle="1">
-    <w:name w:val="Heading 6 Char"/>
-    <w:basedOn w:val="DefaultParagraphFont"/>
-    <w:link w:val="Heading6"/>
-    <w:uiPriority w:val="9"/>
-    <w:semiHidden/>
-    <w:qFormat/>
-    <w:rsid w:val="00681a2d"/>
-    <w:rPr>
-      <w:rFonts w:eastAsia="" w:cs="" w:cstheme="majorBidi" w:eastAsiaTheme="majorEastAsia"/>
-      <w:i/>
-      <w:iCs/>
-      <w:color w:val="595959" w:themeColor="text1" w:themeTint="a6"/>
-    </w:rPr>
-  </w:style>
-  <w:style w:type="character" w:styleId="Heading7Char" w:customStyle="1">
-    <w:name w:val="Heading 7 Char"/>
-    <w:basedOn w:val="DefaultParagraphFont"/>
-    <w:link w:val="Heading7"/>
-    <w:uiPriority w:val="9"/>
-    <w:semiHidden/>
-    <w:qFormat/>
-    <w:rsid w:val="00681a2d"/>
-    <w:rPr>
-      <w:rFonts w:eastAsia="" w:cs="" w:cstheme="majorBidi" w:eastAsiaTheme="majorEastAsia"/>
-      <w:color w:val="595959" w:themeColor="text1" w:themeTint="a6"/>
-    </w:rPr>
-  </w:style>
-  <w:style w:type="character" w:styleId="Heading8Char" w:customStyle="1">
-    <w:name w:val="Heading 8 Char"/>
-    <w:basedOn w:val="DefaultParagraphFont"/>
-    <w:link w:val="Heading8"/>
-    <w:uiPriority w:val="9"/>
-    <w:semiHidden/>
-    <w:qFormat/>
-    <w:rsid w:val="00681a2d"/>
-    <w:rPr>
-      <w:rFonts w:eastAsia="" w:cs="" w:cstheme="majorBidi" w:eastAsiaTheme="majorEastAsia"/>
-      <w:i/>
-      <w:iCs/>
-      <w:color w:val="272727" w:themeColor="text1" w:themeTint="d8"/>
-    </w:rPr>
-  </w:style>
-  <w:style w:type="character" w:styleId="Heading9Char" w:customStyle="1">
-    <w:name w:val="Heading 9 Char"/>
-    <w:basedOn w:val="DefaultParagraphFont"/>
-    <w:link w:val="Heading9"/>
-    <w:uiPriority w:val="9"/>
-    <w:semiHidden/>
-    <w:qFormat/>
-    <w:rsid w:val="00681a2d"/>
-    <w:rPr>
-      <w:rFonts w:eastAsia="" w:cs="" w:cstheme="majorBidi" w:eastAsiaTheme="majorEastAsia"/>
-      <w:color w:val="272727" w:themeColor="text1" w:themeTint="d8"/>
-    </w:rPr>
-  </w:style>
-  <w:style w:type="character" w:styleId="TitleChar" w:customStyle="1">
-    <w:name w:val="Title Char"/>
-    <w:basedOn w:val="DefaultParagraphFont"/>
-    <w:link w:val="Title"/>
-    <w:uiPriority w:val="10"/>
-    <w:qFormat/>
-    <w:rsid w:val="00681a2d"/>
-    <w:rPr>
-      <w:rFonts w:ascii="Aptos Display" w:hAnsi="Aptos Display" w:eastAsia="" w:cs="" w:asciiTheme="majorHAnsi" w:cstheme="majorBidi" w:eastAsiaTheme="majorEastAsia" w:hAnsiTheme="majorHAnsi"/>
-      <w:spacing w:val="-10"/>
-      <w:kern w:val="2"/>
-      <w:sz w:val="56"/>
-      <w:szCs w:val="56"/>
-    </w:rPr>
-  </w:style>
-  <w:style w:type="character" w:styleId="SubtitleChar" w:customStyle="1">
-    <w:name w:val="Subtitle Char"/>
-    <w:basedOn w:val="DefaultParagraphFont"/>
-    <w:link w:val="Subtitle"/>
-    <w:uiPriority w:val="11"/>
-    <w:qFormat/>
-    <w:rsid w:val="00681a2d"/>
-    <w:rPr>
-      <w:rFonts w:eastAsia="" w:cs="" w:cstheme="majorBidi" w:eastAsiaTheme="majorEastAsia"/>
-      <w:color w:val="595959" w:themeColor="text1" w:themeTint="a6"/>
-      <w:spacing w:val="15"/>
-      <w:sz w:val="28"/>
-      <w:szCs w:val="28"/>
-    </w:rPr>
-  </w:style>
-  <w:style w:type="character" w:styleId="QuoteChar" w:customStyle="1">
-    <w:name w:val="Quote Char"/>
-    <w:basedOn w:val="DefaultParagraphFont"/>
-    <w:link w:val="Quote"/>
-    <w:uiPriority w:val="29"/>
-    <w:qFormat/>
-    <w:rsid w:val="00681a2d"/>
-    <w:rPr>
-      <w:i/>
-      <w:iCs/>
-      <w:color w:val="404040" w:themeColor="text1" w:themeTint="bf"/>
-    </w:rPr>
-  </w:style>
-  <w:style w:type="character" w:styleId="IntenseEmphasis">
-    <w:name w:val="Intense Emphasis"/>
-    <w:basedOn w:val="DefaultParagraphFont"/>
-    <w:uiPriority w:val="21"/>
-    <w:qFormat/>
-    <w:rsid w:val="00681a2d"/>
-    <w:rPr>
-      <w:i/>
-      <w:iCs/>
-      <w:color w:val="0F4761" w:themeColor="accent1" w:themeShade="bf"/>
-    </w:rPr>
-  </w:style>
-  <w:style w:type="character" w:styleId="IntenseQuoteChar" w:customStyle="1">
-    <w:name w:val="Intense Quote Char"/>
-    <w:basedOn w:val="DefaultParagraphFont"/>
-    <w:link w:val="IntenseQuote"/>
-    <w:uiPriority w:val="30"/>
-    <w:qFormat/>
-    <w:rsid w:val="00681a2d"/>
-    <w:rPr>
-      <w:i/>
-      <w:iCs/>
-      <w:color w:val="0F4761" w:themeColor="accent1" w:themeShade="bf"/>
-    </w:rPr>
-  </w:style>
-  <w:style w:type="character" w:styleId="IntenseReference">
-    <w:name w:val="Intense Reference"/>
-    <w:basedOn w:val="DefaultParagraphFont"/>
-    <w:uiPriority w:val="32"/>
-    <w:qFormat/>
-    <w:rsid w:val="00681a2d"/>
-    <w:rPr>
-      <w:b/>
-      <w:bCs/>
-      <w:smallCaps/>
-      <w:color w:val="0F4761" w:themeColor="accent1" w:themeShade="bf"/>
-      <w:spacing w:val="5"/>
-    </w:rPr>
-  </w:style>
-  <w:style w:type="character" w:styleId="InternetLink">
-    <w:name w:val="Hyperlink"/>
-    <w:basedOn w:val="DefaultParagraphFont"/>
-    <w:uiPriority w:val="99"/>
-    <w:unhideWhenUsed/>
-    <w:rsid w:val="008a3512"/>
-    <w:rPr>
-      <w:color w:val="467886" w:themeColor="hyperlink"/>
-      <w:u w:val="single"/>
-    </w:rPr>
-  </w:style>
-  <w:style w:type="character" w:styleId="UnresolvedMention">
-    <w:name w:val="Unresolved Mention"/>
-    <w:basedOn w:val="DefaultParagraphFont"/>
-    <w:uiPriority w:val="99"/>
-    <w:semiHidden/>
-    <w:unhideWhenUsed/>
-    <w:qFormat/>
-    <w:rsid w:val="008a3512"/>
-    <w:rPr>
-      <w:color w:val="605E5C"/>
-      <w:shd w:fill="E1DFDD" w:val="clear"/>
-    </w:rPr>
-  </w:style>
-  <w:style w:type="character" w:styleId="VisitedInternetLink">
-    <w:name w:val="FollowedHyperlink"/>
-    <w:basedOn w:val="DefaultParagraphFont"/>
-    <w:uiPriority w:val="99"/>
-    <w:semiHidden/>
-    <w:unhideWhenUsed/>
-    <w:rsid w:val="00b20250"/>
-    <w:rPr>
-      <w:color w:val="96607D" w:themeColor="followedHyperlink"/>
-      <w:u w:val="single"/>
-    </w:rPr>
-  </w:style>
-  <w:style w:type="character" w:styleId="Bullets">
-    <w:name w:val="Bullets"/>
-    <w:qFormat/>
-    <w:rPr>
-      <w:rFonts w:ascii="OpenSymbol" w:hAnsi="OpenSymbol" w:eastAsia="OpenSymbol" w:cs="OpenSymbol"/>
-    </w:rPr>
-  </w:style>
-  <w:style w:type="paragraph" w:styleId="Heading" w:customStyle="1">
-    <w:name w:val="Heading"/>
-    <w:basedOn w:val="Normal"/>
-    <w:next w:val="TextBody"/>
-    <w:qFormat/>
-    <w:pPr>
-      <w:keepNext w:val="true"/>
-      <w:spacing w:before="240" w:after="120"/>
-    </w:pPr>
-    <w:rPr>
-      <w:rFonts w:ascii="Liberation Sans" w:hAnsi="Liberation Sans" w:eastAsia="Noto Sans CJK SC" w:cs="Lohit Devanagari"/>
-      <w:sz w:val="28"/>
-      <w:szCs w:val="28"/>
-    </w:rPr>
-  </w:style>
-  <w:style w:type="paragraph" w:styleId="TextBody">
-    <w:name w:val="Body Text"/>
-    <w:basedOn w:val="Normal"/>
-    <w:pPr>
-      <w:spacing w:lineRule="auto" w:line="276" w:before="0" w:after="140"/>
-    </w:pPr>
-    <w:rPr/>
-  </w:style>
-  <w:style w:type="paragraph" w:styleId="List">
-    <w:name w:val="List"/>
-    <w:basedOn w:val="TextBody"/>
-    <w:pPr/>
-    <w:rPr>
-      <w:rFonts w:cs="Lohit Devanagari"/>
-    </w:rPr>
-  </w:style>
-  <w:style w:type="paragraph" w:styleId="Caption">
-    <w:name w:val="Caption"/>
-    <w:basedOn w:val="Normal"/>
-    <w:qFormat/>
-    <w:pPr>
-      <w:suppressLineNumbers/>
-      <w:spacing w:before="120" w:after="120"/>
-    </w:pPr>
-    <w:rPr>
-      <w:rFonts w:cs="Lohit Devanagari"/>
-      <w:i/>
-      <w:iCs/>
-      <w:sz w:val="24"/>
-      <w:szCs w:val="24"/>
-    </w:rPr>
-  </w:style>
-  <w:style w:type="paragraph" w:styleId="Index" w:customStyle="1">
-    <w:name w:val="Index"/>
-    <w:basedOn w:val="Normal"/>
-    <w:qFormat/>
-    <w:pPr>
-      <w:suppressLineNumbers/>
-    </w:pPr>
-    <w:rPr>
-      <w:rFonts w:cs="Lohit Devanagari"/>
-    </w:rPr>
-  </w:style>
-  <w:style w:type="paragraph" w:styleId="Caption1">
-    <w:name w:val="caption"/>
-    <w:basedOn w:val="Normal"/>
-    <w:qFormat/>
-    <w:pPr>
-      <w:suppressLineNumbers/>
-      <w:spacing w:before="120" w:after="120"/>
-    </w:pPr>
-    <w:rPr>
-      <w:rFonts w:cs="Lohit Devanagari"/>
-      <w:i/>
-      <w:iCs/>
-      <w:sz w:val="24"/>
-      <w:szCs w:val="24"/>
-    </w:rPr>
-  </w:style>
-  <w:style w:type="paragraph" w:styleId="Title">
-    <w:name w:val="Title"/>
-    <w:basedOn w:val="Normal"/>
-    <w:next w:val="Normal"/>
-    <w:link w:val="TitleChar"/>
-    <w:uiPriority w:val="10"/>
-    <w:qFormat/>
-    <w:rsid w:val="00681a2d"/>
-    <w:pPr>
-      <w:spacing w:lineRule="auto" w:line="240" w:before="0" w:after="80"/>
-      <w:contextualSpacing/>
-    </w:pPr>
-    <w:rPr>
-      <w:rFonts w:ascii="Aptos Display" w:hAnsi="Aptos Display" w:eastAsia="" w:cs="" w:asciiTheme="majorHAnsi" w:cstheme="majorBidi" w:eastAsiaTheme="majorEastAsia" w:hAnsiTheme="majorHAnsi"/>
-      <w:spacing w:val="-10"/>
-      <w:sz w:val="56"/>
-      <w:szCs w:val="56"/>
-    </w:rPr>
-  </w:style>
-  <w:style w:type="paragraph" w:styleId="Subtitle">
-    <w:name w:val="Subtitle"/>
-    <w:basedOn w:val="Normal"/>
-    <w:next w:val="Normal"/>
-    <w:link w:val="SubtitleChar"/>
-    <w:uiPriority w:val="11"/>
-    <w:qFormat/>
-    <w:rsid w:val="00681a2d"/>
-    <w:pPr/>
-    <w:rPr>
-      <w:rFonts w:eastAsia="" w:cs="" w:cstheme="majorBidi" w:eastAsiaTheme="majorEastAsia"/>
-      <w:color w:val="595959" w:themeColor="text1" w:themeTint="a6"/>
-      <w:spacing w:val="15"/>
-      <w:sz w:val="28"/>
-      <w:szCs w:val="28"/>
-    </w:rPr>
-  </w:style>
-  <w:style w:type="paragraph" w:styleId="Quote">
-    <w:name w:val="Quote"/>
-    <w:basedOn w:val="Normal"/>
-    <w:next w:val="Normal"/>
-    <w:link w:val="QuoteChar"/>
-    <w:uiPriority w:val="29"/>
-    <w:qFormat/>
-    <w:rsid w:val="00681a2d"/>
-    <w:pPr>
-      <w:spacing w:before="160" w:after="160"/>
-      <w:jc w:val="center"/>
-    </w:pPr>
-    <w:rPr>
-      <w:i/>
-      <w:iCs/>
-      <w:color w:val="404040" w:themeColor="text1" w:themeTint="bf"/>
-    </w:rPr>
-  </w:style>
-  <w:style w:type="paragraph" w:styleId="ListParagraph">
-    <w:name w:val="List Paragraph"/>
-    <w:basedOn w:val="Normal"/>
-    <w:uiPriority w:val="34"/>
-    <w:qFormat/>
-    <w:rsid w:val="00681a2d"/>
-    <w:pPr>
-      <w:spacing w:before="0" w:after="160"/>
-      <w:ind w:left="720" w:hanging="0"/>
-      <w:contextualSpacing/>
-    </w:pPr>
-    <w:rPr/>
-  </w:style>
-  <w:style w:type="paragraph" w:styleId="IntenseQuote">
-    <w:name w:val="Intense Quote"/>
-    <w:basedOn w:val="Normal"/>
-    <w:next w:val="Normal"/>
-    <w:link w:val="IntenseQuoteChar"/>
-    <w:uiPriority w:val="30"/>
-    <w:qFormat/>
-    <w:rsid w:val="00681a2d"/>
-    <w:pPr>
-      <w:pBdr>
-        <w:top w:val="single" w:sz="4" w:space="10" w:color="0F4761"/>
-        <w:bottom w:val="single" w:sz="4" w:space="10" w:color="0F4761"/>
-      </w:pBdr>
-      <w:spacing w:before="360" w:after="360"/>
-      <w:ind w:left="864" w:right="864" w:hanging="0"/>
-      <w:jc w:val="center"/>
-    </w:pPr>
-    <w:rPr>
-      <w:i/>
-      <w:iCs/>
-      <w:color w:val="0F4761" w:themeColor="accent1" w:themeShade="bf"/>
-    </w:rPr>
-  </w:style>
-  <w:style w:type="paragraph" w:styleId="PreformattedText" w:customStyle="1">
-    <w:name w:val="Preformatted Text"/>
-    <w:basedOn w:val="Normal"/>
-    <w:qFormat/>
-    <w:pPr>
-      <w:spacing w:before="0" w:after="0"/>
-    </w:pPr>
-    <w:rPr>
-      <w:rFonts w:ascii="Liberation Mono" w:hAnsi="Liberation Mono" w:eastAsia="Liberation Mono" w:cs="Liberation Mono"/>
-      <w:sz w:val="20"/>
-      <w:szCs w:val="20"/>
-    </w:rPr>
-  </w:style>
-  <w:style w:type="numbering" w:styleId="NoList" w:default="1">
-    <w:name w:val="No List"/>
-    <w:uiPriority w:val="99"/>
-    <w:semiHidden/>
-    <w:unhideWhenUsed/>
-    <w:qFormat/>
   </w:style>
   <w:style w:type="table" w:default="1" w:styleId="TableNormal">
     <w:name w:val="Normal Table"/>
@@ -1708,6 +1184,7 @@
     <w:semiHidden/>
     <w:unhideWhenUsed/>
     <w:tblPr>
+      <w:tblInd w:w="0" w:type="dxa"/>
       <w:tblCellMar>
         <w:top w:w="0" w:type="dxa"/>
         <w:left w:w="108" w:type="dxa"/>
@@ -1715,6 +1192,421 @@
         <w:right w:w="108" w:type="dxa"/>
       </w:tblCellMar>
     </w:tblPr>
+  </w:style>
+  <w:style w:type="numbering" w:default="1" w:styleId="NoList">
+    <w:name w:val="No List"/>
+    <w:uiPriority w:val="99"/>
+    <w:semiHidden/>
+    <w:unhideWhenUsed/>
+  </w:style>
+  <w:style w:type="character" w:customStyle="1" w:styleId="Heading1Char">
+    <w:name w:val="Heading 1 Char"/>
+    <w:basedOn w:val="DefaultParagraphFont"/>
+    <w:link w:val="Heading1"/>
+    <w:uiPriority w:val="9"/>
+    <w:qFormat/>
+    <w:rsid w:val="00681A2D"/>
+    <w:rPr>
+      <w:rFonts w:asciiTheme="majorHAnsi" w:eastAsiaTheme="majorEastAsia" w:hAnsiTheme="majorHAnsi" w:cstheme="majorBidi"/>
+      <w:color w:val="0F4761" w:themeColor="accent1" w:themeShade="BF"/>
+      <w:sz w:val="40"/>
+      <w:szCs w:val="40"/>
+    </w:rPr>
+  </w:style>
+  <w:style w:type="character" w:customStyle="1" w:styleId="Heading2Char">
+    <w:name w:val="Heading 2 Char"/>
+    <w:basedOn w:val="DefaultParagraphFont"/>
+    <w:link w:val="Heading2"/>
+    <w:uiPriority w:val="9"/>
+    <w:semiHidden/>
+    <w:qFormat/>
+    <w:rsid w:val="00681A2D"/>
+    <w:rPr>
+      <w:rFonts w:asciiTheme="majorHAnsi" w:eastAsiaTheme="majorEastAsia" w:hAnsiTheme="majorHAnsi" w:cstheme="majorBidi"/>
+      <w:color w:val="0F4761" w:themeColor="accent1" w:themeShade="BF"/>
+      <w:sz w:val="32"/>
+      <w:szCs w:val="32"/>
+    </w:rPr>
+  </w:style>
+  <w:style w:type="character" w:customStyle="1" w:styleId="Heading3Char">
+    <w:name w:val="Heading 3 Char"/>
+    <w:basedOn w:val="DefaultParagraphFont"/>
+    <w:link w:val="Heading3"/>
+    <w:uiPriority w:val="9"/>
+    <w:semiHidden/>
+    <w:qFormat/>
+    <w:rsid w:val="00681A2D"/>
+    <w:rPr>
+      <w:rFonts w:eastAsiaTheme="majorEastAsia" w:cstheme="majorBidi"/>
+      <w:color w:val="0F4761" w:themeColor="accent1" w:themeShade="BF"/>
+      <w:sz w:val="28"/>
+      <w:szCs w:val="28"/>
+    </w:rPr>
+  </w:style>
+  <w:style w:type="character" w:customStyle="1" w:styleId="Heading4Char">
+    <w:name w:val="Heading 4 Char"/>
+    <w:basedOn w:val="DefaultParagraphFont"/>
+    <w:link w:val="Heading4"/>
+    <w:uiPriority w:val="9"/>
+    <w:semiHidden/>
+    <w:qFormat/>
+    <w:rsid w:val="00681A2D"/>
+    <w:rPr>
+      <w:rFonts w:eastAsiaTheme="majorEastAsia" w:cstheme="majorBidi"/>
+      <w:i/>
+      <w:iCs/>
+      <w:color w:val="0F4761" w:themeColor="accent1" w:themeShade="BF"/>
+    </w:rPr>
+  </w:style>
+  <w:style w:type="character" w:customStyle="1" w:styleId="Heading5Char">
+    <w:name w:val="Heading 5 Char"/>
+    <w:basedOn w:val="DefaultParagraphFont"/>
+    <w:link w:val="Heading5"/>
+    <w:uiPriority w:val="9"/>
+    <w:semiHidden/>
+    <w:qFormat/>
+    <w:rsid w:val="00681A2D"/>
+    <w:rPr>
+      <w:rFonts w:eastAsiaTheme="majorEastAsia" w:cstheme="majorBidi"/>
+      <w:color w:val="0F4761" w:themeColor="accent1" w:themeShade="BF"/>
+    </w:rPr>
+  </w:style>
+  <w:style w:type="character" w:customStyle="1" w:styleId="Heading6Char">
+    <w:name w:val="Heading 6 Char"/>
+    <w:basedOn w:val="DefaultParagraphFont"/>
+    <w:link w:val="Heading6"/>
+    <w:uiPriority w:val="9"/>
+    <w:semiHidden/>
+    <w:qFormat/>
+    <w:rsid w:val="00681A2D"/>
+    <w:rPr>
+      <w:rFonts w:eastAsiaTheme="majorEastAsia" w:cstheme="majorBidi"/>
+      <w:i/>
+      <w:iCs/>
+      <w:color w:val="595959" w:themeColor="text1" w:themeTint="A6"/>
+    </w:rPr>
+  </w:style>
+  <w:style w:type="character" w:customStyle="1" w:styleId="Heading7Char">
+    <w:name w:val="Heading 7 Char"/>
+    <w:basedOn w:val="DefaultParagraphFont"/>
+    <w:link w:val="Heading7"/>
+    <w:uiPriority w:val="9"/>
+    <w:semiHidden/>
+    <w:qFormat/>
+    <w:rsid w:val="00681A2D"/>
+    <w:rPr>
+      <w:rFonts w:eastAsiaTheme="majorEastAsia" w:cstheme="majorBidi"/>
+      <w:color w:val="595959" w:themeColor="text1" w:themeTint="A6"/>
+    </w:rPr>
+  </w:style>
+  <w:style w:type="character" w:customStyle="1" w:styleId="Heading8Char">
+    <w:name w:val="Heading 8 Char"/>
+    <w:basedOn w:val="DefaultParagraphFont"/>
+    <w:link w:val="Heading8"/>
+    <w:uiPriority w:val="9"/>
+    <w:semiHidden/>
+    <w:qFormat/>
+    <w:rsid w:val="00681A2D"/>
+    <w:rPr>
+      <w:rFonts w:eastAsiaTheme="majorEastAsia" w:cstheme="majorBidi"/>
+      <w:i/>
+      <w:iCs/>
+      <w:color w:val="272727" w:themeColor="text1" w:themeTint="D8"/>
+    </w:rPr>
+  </w:style>
+  <w:style w:type="character" w:customStyle="1" w:styleId="Heading9Char">
+    <w:name w:val="Heading 9 Char"/>
+    <w:basedOn w:val="DefaultParagraphFont"/>
+    <w:link w:val="Heading9"/>
+    <w:uiPriority w:val="9"/>
+    <w:semiHidden/>
+    <w:qFormat/>
+    <w:rsid w:val="00681A2D"/>
+    <w:rPr>
+      <w:rFonts w:eastAsiaTheme="majorEastAsia" w:cstheme="majorBidi"/>
+      <w:color w:val="272727" w:themeColor="text1" w:themeTint="D8"/>
+    </w:rPr>
+  </w:style>
+  <w:style w:type="character" w:customStyle="1" w:styleId="TitleChar">
+    <w:name w:val="Title Char"/>
+    <w:basedOn w:val="DefaultParagraphFont"/>
+    <w:link w:val="Title"/>
+    <w:uiPriority w:val="10"/>
+    <w:qFormat/>
+    <w:rsid w:val="00681A2D"/>
+    <w:rPr>
+      <w:rFonts w:asciiTheme="majorHAnsi" w:eastAsiaTheme="majorEastAsia" w:hAnsiTheme="majorHAnsi" w:cstheme="majorBidi"/>
+      <w:spacing w:val="-10"/>
+      <w:kern w:val="2"/>
+      <w:sz w:val="56"/>
+      <w:szCs w:val="56"/>
+    </w:rPr>
+  </w:style>
+  <w:style w:type="character" w:customStyle="1" w:styleId="SubtitleChar">
+    <w:name w:val="Subtitle Char"/>
+    <w:basedOn w:val="DefaultParagraphFont"/>
+    <w:link w:val="Subtitle"/>
+    <w:uiPriority w:val="11"/>
+    <w:qFormat/>
+    <w:rsid w:val="00681A2D"/>
+    <w:rPr>
+      <w:rFonts w:eastAsiaTheme="majorEastAsia" w:cstheme="majorBidi"/>
+      <w:color w:val="595959" w:themeColor="text1" w:themeTint="A6"/>
+      <w:spacing w:val="15"/>
+      <w:sz w:val="28"/>
+      <w:szCs w:val="28"/>
+    </w:rPr>
+  </w:style>
+  <w:style w:type="character" w:customStyle="1" w:styleId="QuoteChar">
+    <w:name w:val="Quote Char"/>
+    <w:basedOn w:val="DefaultParagraphFont"/>
+    <w:link w:val="Quote"/>
+    <w:uiPriority w:val="29"/>
+    <w:qFormat/>
+    <w:rsid w:val="00681A2D"/>
+    <w:rPr>
+      <w:i/>
+      <w:iCs/>
+      <w:color w:val="404040" w:themeColor="text1" w:themeTint="BF"/>
+    </w:rPr>
+  </w:style>
+  <w:style w:type="character" w:styleId="IntenseEmphasis">
+    <w:name w:val="Intense Emphasis"/>
+    <w:basedOn w:val="DefaultParagraphFont"/>
+    <w:uiPriority w:val="21"/>
+    <w:qFormat/>
+    <w:rsid w:val="00681A2D"/>
+    <w:rPr>
+      <w:i/>
+      <w:iCs/>
+      <w:color w:val="0F4761" w:themeColor="accent1" w:themeShade="BF"/>
+    </w:rPr>
+  </w:style>
+  <w:style w:type="character" w:customStyle="1" w:styleId="IntenseQuoteChar">
+    <w:name w:val="Intense Quote Char"/>
+    <w:basedOn w:val="DefaultParagraphFont"/>
+    <w:link w:val="IntenseQuote"/>
+    <w:uiPriority w:val="30"/>
+    <w:qFormat/>
+    <w:rsid w:val="00681A2D"/>
+    <w:rPr>
+      <w:i/>
+      <w:iCs/>
+      <w:color w:val="0F4761" w:themeColor="accent1" w:themeShade="BF"/>
+    </w:rPr>
+  </w:style>
+  <w:style w:type="character" w:styleId="IntenseReference">
+    <w:name w:val="Intense Reference"/>
+    <w:basedOn w:val="DefaultParagraphFont"/>
+    <w:uiPriority w:val="32"/>
+    <w:qFormat/>
+    <w:rsid w:val="00681A2D"/>
+    <w:rPr>
+      <w:b/>
+      <w:bCs/>
+      <w:smallCaps/>
+      <w:color w:val="0F4761" w:themeColor="accent1" w:themeShade="BF"/>
+      <w:spacing w:val="5"/>
+    </w:rPr>
+  </w:style>
+  <w:style w:type="character" w:styleId="Hyperlink">
+    <w:name w:val="Hyperlink"/>
+    <w:basedOn w:val="DefaultParagraphFont"/>
+    <w:uiPriority w:val="99"/>
+    <w:unhideWhenUsed/>
+    <w:rsid w:val="008A3512"/>
+    <w:rPr>
+      <w:color w:val="467886" w:themeColor="hyperlink"/>
+      <w:u w:val="single"/>
+    </w:rPr>
+  </w:style>
+  <w:style w:type="character" w:styleId="UnresolvedMention">
+    <w:name w:val="Unresolved Mention"/>
+    <w:basedOn w:val="DefaultParagraphFont"/>
+    <w:uiPriority w:val="99"/>
+    <w:semiHidden/>
+    <w:unhideWhenUsed/>
+    <w:qFormat/>
+    <w:rsid w:val="008A3512"/>
+    <w:rPr>
+      <w:color w:val="605E5C"/>
+      <w:shd w:val="clear" w:color="auto" w:fill="E1DFDD"/>
+    </w:rPr>
+  </w:style>
+  <w:style w:type="character" w:styleId="FollowedHyperlink">
+    <w:name w:val="FollowedHyperlink"/>
+    <w:basedOn w:val="DefaultParagraphFont"/>
+    <w:uiPriority w:val="99"/>
+    <w:semiHidden/>
+    <w:unhideWhenUsed/>
+    <w:rsid w:val="00B20250"/>
+    <w:rPr>
+      <w:color w:val="96607D" w:themeColor="followedHyperlink"/>
+      <w:u w:val="single"/>
+    </w:rPr>
+  </w:style>
+  <w:style w:type="character" w:customStyle="1" w:styleId="Bullets">
+    <w:name w:val="Bullets"/>
+    <w:qFormat/>
+    <w:rPr>
+      <w:rFonts w:ascii="OpenSymbol" w:eastAsia="OpenSymbol" w:hAnsi="OpenSymbol" w:cs="OpenSymbol"/>
+    </w:rPr>
+  </w:style>
+  <w:style w:type="paragraph" w:customStyle="1" w:styleId="Heading">
+    <w:name w:val="Heading"/>
+    <w:basedOn w:val="Normal"/>
+    <w:next w:val="BodyText"/>
+    <w:qFormat/>
+    <w:pPr>
+      <w:keepNext/>
+      <w:spacing w:before="240" w:after="120"/>
+    </w:pPr>
+    <w:rPr>
+      <w:rFonts w:ascii="Liberation Sans" w:eastAsia="Noto Sans CJK SC" w:hAnsi="Liberation Sans" w:cs="Lohit Devanagari"/>
+      <w:sz w:val="28"/>
+      <w:szCs w:val="28"/>
+    </w:rPr>
+  </w:style>
+  <w:style w:type="paragraph" w:styleId="BodyText">
+    <w:name w:val="Body Text"/>
+    <w:basedOn w:val="Normal"/>
+    <w:pPr>
+      <w:spacing w:after="140" w:line="276" w:lineRule="auto"/>
+    </w:pPr>
+  </w:style>
+  <w:style w:type="paragraph" w:styleId="List">
+    <w:name w:val="List"/>
+    <w:basedOn w:val="BodyText"/>
+    <w:rPr>
+      <w:rFonts w:cs="Lohit Devanagari"/>
+    </w:rPr>
+  </w:style>
+  <w:style w:type="paragraph" w:styleId="Caption">
+    <w:name w:val="caption"/>
+    <w:basedOn w:val="Normal"/>
+    <w:qFormat/>
+    <w:pPr>
+      <w:suppressLineNumbers/>
+      <w:spacing w:before="120" w:after="120"/>
+    </w:pPr>
+    <w:rPr>
+      <w:rFonts w:cs="Lohit Devanagari"/>
+      <w:i/>
+      <w:iCs/>
+      <w:sz w:val="24"/>
+      <w:szCs w:val="24"/>
+    </w:rPr>
+  </w:style>
+  <w:style w:type="paragraph" w:customStyle="1" w:styleId="Index">
+    <w:name w:val="Index"/>
+    <w:basedOn w:val="Normal"/>
+    <w:qFormat/>
+    <w:pPr>
+      <w:suppressLineNumbers/>
+    </w:pPr>
+    <w:rPr>
+      <w:rFonts w:cs="Lohit Devanagari"/>
+    </w:rPr>
+  </w:style>
+  <w:style w:type="paragraph" w:styleId="Title">
+    <w:name w:val="Title"/>
+    <w:basedOn w:val="Normal"/>
+    <w:next w:val="Normal"/>
+    <w:link w:val="TitleChar"/>
+    <w:uiPriority w:val="10"/>
+    <w:qFormat/>
+    <w:rsid w:val="00681A2D"/>
+    <w:pPr>
+      <w:spacing w:after="80" w:line="240" w:lineRule="auto"/>
+      <w:contextualSpacing/>
+    </w:pPr>
+    <w:rPr>
+      <w:rFonts w:asciiTheme="majorHAnsi" w:eastAsiaTheme="majorEastAsia" w:hAnsiTheme="majorHAnsi" w:cstheme="majorBidi"/>
+      <w:spacing w:val="-10"/>
+      <w:sz w:val="56"/>
+      <w:szCs w:val="56"/>
+    </w:rPr>
+  </w:style>
+  <w:style w:type="paragraph" w:styleId="Subtitle">
+    <w:name w:val="Subtitle"/>
+    <w:basedOn w:val="Normal"/>
+    <w:next w:val="Normal"/>
+    <w:link w:val="SubtitleChar"/>
+    <w:uiPriority w:val="11"/>
+    <w:qFormat/>
+    <w:rsid w:val="00681A2D"/>
+    <w:rPr>
+      <w:rFonts w:eastAsiaTheme="majorEastAsia" w:cstheme="majorBidi"/>
+      <w:color w:val="595959" w:themeColor="text1" w:themeTint="A6"/>
+      <w:spacing w:val="15"/>
+      <w:sz w:val="28"/>
+      <w:szCs w:val="28"/>
+    </w:rPr>
+  </w:style>
+  <w:style w:type="paragraph" w:styleId="Quote">
+    <w:name w:val="Quote"/>
+    <w:basedOn w:val="Normal"/>
+    <w:next w:val="Normal"/>
+    <w:link w:val="QuoteChar"/>
+    <w:uiPriority w:val="29"/>
+    <w:qFormat/>
+    <w:rsid w:val="00681A2D"/>
+    <w:pPr>
+      <w:spacing w:before="160"/>
+      <w:jc w:val="center"/>
+    </w:pPr>
+    <w:rPr>
+      <w:i/>
+      <w:iCs/>
+      <w:color w:val="404040" w:themeColor="text1" w:themeTint="BF"/>
+    </w:rPr>
+  </w:style>
+  <w:style w:type="paragraph" w:styleId="ListParagraph">
+    <w:name w:val="List Paragraph"/>
+    <w:basedOn w:val="Normal"/>
+    <w:uiPriority w:val="34"/>
+    <w:qFormat/>
+    <w:rsid w:val="00681A2D"/>
+    <w:pPr>
+      <w:ind w:left="720"/>
+      <w:contextualSpacing/>
+    </w:pPr>
+  </w:style>
+  <w:style w:type="paragraph" w:styleId="IntenseQuote">
+    <w:name w:val="Intense Quote"/>
+    <w:basedOn w:val="Normal"/>
+    <w:next w:val="Normal"/>
+    <w:link w:val="IntenseQuoteChar"/>
+    <w:uiPriority w:val="30"/>
+    <w:qFormat/>
+    <w:rsid w:val="00681A2D"/>
+    <w:pPr>
+      <w:pBdr>
+        <w:top w:val="single" w:sz="4" w:space="10" w:color="0F4761"/>
+        <w:bottom w:val="single" w:sz="4" w:space="10" w:color="0F4761"/>
+      </w:pBdr>
+      <w:spacing w:before="360" w:after="360"/>
+      <w:ind w:left="864" w:right="864"/>
+      <w:jc w:val="center"/>
+    </w:pPr>
+    <w:rPr>
+      <w:i/>
+      <w:iCs/>
+      <w:color w:val="0F4761" w:themeColor="accent1" w:themeShade="BF"/>
+    </w:rPr>
+  </w:style>
+  <w:style w:type="paragraph" w:customStyle="1" w:styleId="PreformattedText">
+    <w:name w:val="Preformatted Text"/>
+    <w:basedOn w:val="Normal"/>
+    <w:qFormat/>
+    <w:pPr>
+      <w:spacing w:after="0"/>
+    </w:pPr>
+    <w:rPr>
+      <w:rFonts w:ascii="Liberation Mono" w:eastAsia="Liberation Mono" w:hAnsi="Liberation Mono" w:cs="Liberation Mono"/>
+      <w:sz w:val="20"/>
+      <w:szCs w:val="20"/>
+    </w:rPr>
   </w:style>
 </w:styles>
 </file>

</xml_diff>